<commit_message>
Correct the last typos
</commit_message>
<xml_diff>
--- a/slides/project_instructions.docx
+++ b/slides/project_instructions.docx
@@ -312,7 +312,31 @@
         <w:rPr>
           <w:lang w:val="en-US"/>
         </w:rPr>
-        <w:t xml:space="preserve"> Make groups of 2 people, you can also work alone.</w:t>
+        <w:t xml:space="preserve"> </w:t>
+      </w:r>
+      <w:r>
+        <w:rPr>
+          <w:lang w:val="en-US"/>
+        </w:rPr>
+        <w:t>Groups</w:t>
+      </w:r>
+      <w:r>
+        <w:rPr>
+          <w:lang w:val="en-US"/>
+        </w:rPr>
+        <w:t xml:space="preserve"> of 2 people, </w:t>
+      </w:r>
+      <w:r>
+        <w:rPr>
+          <w:lang w:val="en-US"/>
+        </w:rPr>
+        <w:t>working alone is also an option (and highly recommended)</w:t>
+      </w:r>
+      <w:r>
+        <w:rPr>
+          <w:lang w:val="en-US"/>
+        </w:rPr>
+        <w:t>.</w:t>
       </w:r>
     </w:p>
     <w:p>
@@ -1045,6 +1069,12 @@
         </w:rPr>
         <w:t>POA irradiance, module temperature, DC power and AC power</w:t>
       </w:r>
+      <w:r>
+        <w:rPr>
+          <w:lang w:val="en-US"/>
+        </w:rPr>
+        <w:t>.</w:t>
+      </w:r>
     </w:p>
     <w:p>
       <w:pPr>
@@ -1292,6 +1322,12 @@
         <w:rPr>
           <w:lang w:val="en-US"/>
         </w:rPr>
+        <w:t xml:space="preserve"> (one column)</w:t>
+      </w:r>
+      <w:r>
+        <w:rPr>
+          <w:lang w:val="en-US"/>
+        </w:rPr>
         <w:t xml:space="preserve"> </w:t>
       </w:r>
       <w:r>
@@ -1455,7 +1491,19 @@
         <w:rPr>
           <w:lang w:val="en-US"/>
         </w:rPr>
-        <w:t xml:space="preserve"> tasks:</w:t>
+        <w:t xml:space="preserve"> tasks</w:t>
+      </w:r>
+      <w:r>
+        <w:rPr>
+          <w:lang w:val="en-US"/>
+        </w:rPr>
+        <w:t>, the following points will be assessed</w:t>
+      </w:r>
+      <w:r>
+        <w:rPr>
+          <w:lang w:val="en-US"/>
+        </w:rPr>
+        <w:t>:</w:t>
       </w:r>
     </w:p>
     <w:p>
@@ -1562,7 +1610,25 @@
         <w:rPr>
           <w:lang w:val="en-US"/>
         </w:rPr>
-        <w:t xml:space="preserve"> task: Correctness of the calculation</w:t>
+        <w:t xml:space="preserve"> task:</w:t>
+      </w:r>
+      <w:r>
+        <w:rPr>
+          <w:lang w:val="en-US"/>
+        </w:rPr>
+        <w:t xml:space="preserve"> The c</w:t>
+      </w:r>
+      <w:r>
+        <w:rPr>
+          <w:lang w:val="en-US"/>
+        </w:rPr>
+        <w:t>orrectness of the calculation</w:t>
+      </w:r>
+      <w:r>
+        <w:rPr>
+          <w:lang w:val="en-US"/>
+        </w:rPr>
+        <w:t xml:space="preserve"> is assessed.</w:t>
       </w:r>
     </w:p>
     <w:p>
@@ -1614,6 +1680,12 @@
           <w:lang w:val="en-US"/>
         </w:rPr>
         <w:t>% for each failure</w:t>
+      </w:r>
+      <w:r>
+        <w:rPr>
+          <w:lang w:val="en-US"/>
+        </w:rPr>
+        <w:t>, the following points will be assessed:</w:t>
       </w:r>
     </w:p>
     <w:p>
@@ -4159,6 +4231,15 @@
 </file>
 
 <file path=customXml/item1.xml><?xml version="1.0" encoding="utf-8"?>
+<?mso-contentType ?>
+<FormTemplates xmlns="http://schemas.microsoft.com/sharepoint/v3/contenttype/forms">
+  <Display>DocumentLibraryForm</Display>
+  <Edit>DocumentLibraryForm</Edit>
+  <New>DocumentLibraryForm</New>
+</FormTemplates>
+</file>
+
+<file path=customXml/item2.xml><?xml version="1.0" encoding="utf-8"?>
 <p:properties xmlns:p="http://schemas.microsoft.com/office/2006/metadata/properties" xmlns:xsi="http://www.w3.org/2001/XMLSchema-instance" xmlns:pc="http://schemas.microsoft.com/office/infopath/2007/PartnerControls">
   <documentManagement>
     <lcf76f155ced4ddcb4097134ff3c332f xmlns="4c2def87-6459-45fe-82b8-2c44ad774fe7">
@@ -4167,15 +4248,6 @@
     <TaxCatchAll xmlns="284c3d22-818e-4cb3-91ed-c315e7cac822" xsi:nil="true"/>
   </documentManagement>
 </p:properties>
-</file>
-
-<file path=customXml/item2.xml><?xml version="1.0" encoding="utf-8"?>
-<?mso-contentType ?>
-<FormTemplates xmlns="http://schemas.microsoft.com/sharepoint/v3/contenttype/forms">
-  <Display>DocumentLibraryForm</Display>
-  <Edit>DocumentLibraryForm</Edit>
-  <New>DocumentLibraryForm</New>
-</FormTemplates>
 </file>
 
 <file path=customXml/item3.xml><?xml version="1.0" encoding="utf-8"?>
@@ -4408,20 +4480,20 @@
 </file>
 
 <file path=customXml/itemProps1.xml><?xml version="1.0" encoding="utf-8"?>
+<ds:datastoreItem xmlns:ds="http://schemas.openxmlformats.org/officeDocument/2006/customXml" ds:itemID="{5EEABD1F-5C20-4F5F-A2F9-6EF717F24F8D}">
+  <ds:schemaRefs>
+    <ds:schemaRef ds:uri="http://schemas.microsoft.com/sharepoint/v3/contenttype/forms"/>
+  </ds:schemaRefs>
+</ds:datastoreItem>
+</file>
+
+<file path=customXml/itemProps2.xml><?xml version="1.0" encoding="utf-8"?>
 <ds:datastoreItem xmlns:ds="http://schemas.openxmlformats.org/officeDocument/2006/customXml" ds:itemID="{E42C1D0A-AB7A-4CEC-AAFC-BD1FC60455DC}">
   <ds:schemaRefs>
     <ds:schemaRef ds:uri="http://schemas.microsoft.com/office/2006/metadata/properties"/>
     <ds:schemaRef ds:uri="http://schemas.microsoft.com/office/infopath/2007/PartnerControls"/>
     <ds:schemaRef ds:uri="4c2def87-6459-45fe-82b8-2c44ad774fe7"/>
     <ds:schemaRef ds:uri="284c3d22-818e-4cb3-91ed-c315e7cac822"/>
-  </ds:schemaRefs>
-</ds:datastoreItem>
-</file>
-
-<file path=customXml/itemProps2.xml><?xml version="1.0" encoding="utf-8"?>
-<ds:datastoreItem xmlns:ds="http://schemas.openxmlformats.org/officeDocument/2006/customXml" ds:itemID="{5EEABD1F-5C20-4F5F-A2F9-6EF717F24F8D}">
-  <ds:schemaRefs>
-    <ds:schemaRef ds:uri="http://schemas.microsoft.com/sharepoint/v3/contenttype/forms"/>
   </ds:schemaRefs>
 </ds:datastoreItem>
 </file>

</xml_diff>